<commit_message>
Login finalizado, falta funcionar na hospedagem
</commit_message>
<xml_diff>
--- a/projeto LAVA-JATO/Lava Jato.docx
+++ b/projeto LAVA-JATO/Lava Jato.docx
@@ -82,12 +82,86 @@
     </w:p>
     <w:p>
       <w:pPr>
-        <w:rPr>
-          <w:rFonts w:asciiTheme="majorHAnsi" w:hAnsiTheme="majorHAnsi" w:cstheme="majorHAnsi"/>
+        <w:jc w:val="center"/>
+        <w:rPr>
+          <w:rFonts w:asciiTheme="majorHAnsi" w:hAnsiTheme="majorHAnsi" w:cstheme="majorHAnsi"/>
+          <w:b/>
           <w:sz w:val="28"/>
           <w:szCs w:val="28"/>
         </w:rPr>
       </w:pPr>
+      <w:r>
+        <w:rPr>
+          <w:rFonts w:asciiTheme="majorHAnsi" w:hAnsiTheme="majorHAnsi" w:cstheme="majorHAnsi"/>
+          <w:b/>
+          <w:sz w:val="28"/>
+          <w:szCs w:val="28"/>
+        </w:rPr>
+        <w:t>Usuários do banco de dados</w:t>
+      </w:r>
+    </w:p>
+    <w:p>
+      <w:pPr>
+        <w:rPr>
+          <w:rFonts w:asciiTheme="majorHAnsi" w:hAnsiTheme="majorHAnsi" w:cstheme="majorHAnsi"/>
+          <w:sz w:val="28"/>
+          <w:szCs w:val="28"/>
+        </w:rPr>
+      </w:pPr>
+      <w:r>
+        <w:rPr>
+          <w:rFonts w:asciiTheme="majorHAnsi" w:hAnsiTheme="majorHAnsi" w:cstheme="majorHAnsi"/>
+          <w:sz w:val="28"/>
+          <w:szCs w:val="28"/>
+        </w:rPr>
+        <w:t xml:space="preserve">Nome: </w:t>
+      </w:r>
+      <w:r>
+        <w:rPr>
+          <w:rFonts w:ascii="Arial" w:hAnsi="Arial" w:cs="Arial"/>
+          <w:color w:val="282828"/>
+          <w:sz w:val="21"/>
+          <w:szCs w:val="21"/>
+          <w:shd w:val="clear" w:color="auto" w:fill="F9F9F9"/>
+        </w:rPr>
+        <w:t>id6559066_lavajato</w:t>
+      </w:r>
+      <w:r>
+        <w:rPr>
+          <w:rFonts w:asciiTheme="majorHAnsi" w:hAnsiTheme="majorHAnsi" w:cstheme="majorHAnsi"/>
+          <w:sz w:val="28"/>
+          <w:szCs w:val="28"/>
+        </w:rPr>
+        <w:t xml:space="preserve"> (Admin)</w:t>
+      </w:r>
+    </w:p>
+    <w:p>
+      <w:pPr>
+        <w:rPr>
+          <w:rFonts w:asciiTheme="majorHAnsi" w:hAnsiTheme="majorHAnsi" w:cstheme="majorHAnsi"/>
+          <w:sz w:val="28"/>
+          <w:szCs w:val="28"/>
+        </w:rPr>
+      </w:pPr>
+      <w:r>
+        <w:rPr>
+          <w:rFonts w:asciiTheme="majorHAnsi" w:hAnsiTheme="majorHAnsi" w:cstheme="majorHAnsi"/>
+          <w:sz w:val="28"/>
+          <w:szCs w:val="28"/>
+        </w:rPr>
+        <w:t>Senha: lavajato3156</w:t>
+      </w:r>
+    </w:p>
+    <w:p>
+      <w:pPr>
+        <w:rPr>
+          <w:rFonts w:asciiTheme="majorHAnsi" w:hAnsiTheme="majorHAnsi" w:cstheme="majorHAnsi"/>
+          <w:sz w:val="28"/>
+          <w:szCs w:val="28"/>
+        </w:rPr>
+      </w:pPr>
+      <w:bookmarkStart w:id="0" w:name="_GoBack"/>
+      <w:bookmarkEnd w:id="0"/>
     </w:p>
     <w:p>
       <w:pPr>
@@ -98,8 +172,6 @@
           <w:szCs w:val="28"/>
         </w:rPr>
       </w:pPr>
-      <w:bookmarkStart w:id="0" w:name="_GoBack"/>
-      <w:bookmarkEnd w:id="0"/>
     </w:p>
     <w:p>
       <w:pPr>

</xml_diff>